<commit_message>
documentation and website content
</commit_message>
<xml_diff>
--- a/docs/3 - AS91893 - Media Assignment.docx
+++ b/docs/3 - AS91893 - Media Assignment.docx
@@ -2382,6 +2382,14 @@
     </w:p>
     <w:p>
       <w:pPr>
+        <w:tabs>
+          <w:tab w:val="left" w:pos="720"/>
+          <w:tab w:val="left" w:pos="1440"/>
+          <w:tab w:val="left" w:pos="2160"/>
+          <w:tab w:val="left" w:pos="2880"/>
+          <w:tab w:val="left" w:pos="3600"/>
+          <w:tab w:val="left" w:pos="7995"/>
+        </w:tabs>
         <w:ind w:left="720"/>
         <w:jc w:val="both"/>
         <w:rPr>

</xml_diff>